<commit_message>
update config.cmd install guide
</commit_message>
<xml_diff>
--- a/ORACLE BI 12c Installation.docx
+++ b/ORACLE BI 12c Installation.docx
@@ -167,6 +167,22 @@
           <w:lang w:val="en-US"/>
         </w:rPr>
       </w:pPr>
+    </w:p>
+    <w:p>
+      <w:pPr>
+        <w:rPr>
+          <w:rFonts w:ascii="Arial" w:hAnsi="Arial" w:cs="Arial"/>
+          <w:lang w:val="en-US"/>
+        </w:rPr>
+      </w:pPr>
+    </w:p>
+    <w:p>
+      <w:pPr>
+        <w:rPr>
+          <w:rFonts w:ascii="Arial" w:hAnsi="Arial" w:cs="Arial"/>
+          <w:lang w:val="en-US"/>
+        </w:rPr>
+      </w:pPr>
       <w:r>
         <w:rPr>
           <w:rFonts w:ascii="Arial" w:hAnsi="Arial" w:cs="Arial"/>
@@ -177,6 +193,146 @@
       <w:r>
         <w:rPr>
           <w:rFonts w:ascii="Arial" w:hAnsi="Arial" w:cs="Arial"/>
+          <w:lang w:val="en-US"/>
+        </w:rPr>
+        <w:t>terminal and run following commands:</w:t>
+      </w:r>
+    </w:p>
+    <w:p>
+      <w:pPr>
+        <w:rPr>
+          <w:rFonts w:ascii="Arial" w:hAnsi="Arial" w:cs="Arial"/>
+          <w:lang w:val="en-US"/>
+        </w:rPr>
+      </w:pPr>
+    </w:p>
+    <w:p>
+      <w:pPr>
+        <w:rPr>
+          <w:rFonts w:ascii="Arial" w:hAnsi="Arial" w:cs="Arial"/>
+          <w:b/>
+          <w:lang w:val="en-US"/>
+        </w:rPr>
+      </w:pPr>
+      <w:r>
+        <w:rPr>
+          <w:rFonts w:ascii="Arial" w:hAnsi="Arial" w:cs="Arial"/>
+          <w:b/>
+          <w:lang w:val="en-US"/>
+        </w:rPr>
+        <w:t>sqlplus "/ AS SYSDBA"</w:t>
+      </w:r>
+    </w:p>
+    <w:p>
+      <w:pPr>
+        <w:rPr>
+          <w:rFonts w:ascii="Arial" w:hAnsi="Arial" w:cs="Arial"/>
+          <w:b/>
+          <w:lang w:val="en-US"/>
+        </w:rPr>
+      </w:pPr>
+    </w:p>
+    <w:p>
+      <w:pPr>
+        <w:rPr>
+          <w:rFonts w:ascii="Arial" w:hAnsi="Arial" w:cs="Arial"/>
+          <w:b/>
+          <w:lang w:val="en-US"/>
+        </w:rPr>
+      </w:pPr>
+      <w:r>
+        <w:rPr>
+          <w:rFonts w:ascii="Arial" w:hAnsi="Arial" w:cs="Arial"/>
+          <w:b/>
+          <w:lang w:val="en-US"/>
+        </w:rPr>
+        <w:t>alter p</w:t>
+      </w:r>
+      <w:r>
+        <w:rPr>
+          <w:rFonts w:ascii="Arial" w:hAnsi="Arial" w:cs="Arial"/>
+          <w:b/>
+          <w:lang w:val="en-US"/>
+        </w:rPr>
+        <w:t>luggable database orclpdb open;</w:t>
+      </w:r>
+    </w:p>
+    <w:p>
+      <w:pPr>
+        <w:rPr>
+          <w:rFonts w:ascii="Arial" w:hAnsi="Arial" w:cs="Arial"/>
+          <w:b/>
+          <w:lang w:val="en-US"/>
+        </w:rPr>
+      </w:pPr>
+      <w:r>
+        <w:rPr>
+          <w:rFonts w:ascii="Arial" w:hAnsi="Arial" w:cs="Arial"/>
+          <w:b/>
+          <w:lang w:val="en-US"/>
+        </w:rPr>
+        <w:t>alter pluggab</w:t>
+      </w:r>
+      <w:r>
+        <w:rPr>
+          <w:rFonts w:ascii="Arial" w:hAnsi="Arial" w:cs="Arial"/>
+          <w:b/>
+          <w:lang w:val="en-US"/>
+        </w:rPr>
+        <w:t>le database orclpdb save state;</w:t>
+      </w:r>
+    </w:p>
+    <w:p>
+      <w:pPr>
+        <w:rPr>
+          <w:rFonts w:ascii="Arial" w:hAnsi="Arial" w:cs="Arial"/>
+          <w:b/>
+          <w:lang w:val="en-US"/>
+        </w:rPr>
+      </w:pPr>
+      <w:r>
+        <w:rPr>
+          <w:rFonts w:ascii="Arial" w:hAnsi="Arial" w:cs="Arial"/>
+          <w:b/>
+          <w:lang w:val="en-US"/>
+        </w:rPr>
+        <w:t>exit;</w:t>
+      </w:r>
+    </w:p>
+    <w:p>
+      <w:pPr>
+        <w:rPr>
+          <w:rFonts w:ascii="Arial" w:hAnsi="Arial" w:cs="Arial"/>
+          <w:b/>
+          <w:lang w:val="en-US"/>
+        </w:rPr>
+      </w:pPr>
+    </w:p>
+    <w:p>
+      <w:pPr>
+        <w:rPr>
+          <w:rFonts w:ascii="Arial" w:hAnsi="Arial" w:cs="Arial"/>
+          <w:lang w:val="en-US"/>
+        </w:rPr>
+      </w:pPr>
+    </w:p>
+    <w:p>
+      <w:pPr>
+        <w:rPr>
+          <w:rFonts w:ascii="Arial" w:hAnsi="Arial" w:cs="Arial"/>
+          <w:lang w:val="en-US"/>
+        </w:rPr>
+      </w:pPr>
+      <w:r>
+        <w:rPr>
+          <w:rFonts w:ascii="Arial" w:hAnsi="Arial" w:cs="Arial"/>
+          <w:lang w:val="en-US"/>
+        </w:rPr>
+        <w:t xml:space="preserve">Open </w:t>
+      </w:r>
+      <w:r>
+        <w:rPr>
+          <w:rFonts w:ascii="Arial" w:hAnsi="Arial" w:cs="Arial"/>
           <w:b/>
           <w:lang w:val="en-US"/>
         </w:rPr>
@@ -209,7 +365,7 @@
         <w:rPr>
           <w:rFonts w:ascii="Arial" w:hAnsi="Arial" w:cs="Arial"/>
           <w:noProof/>
-          <w:lang/>
+          <w:lang w:eastAsia="en-PK"/>
         </w:rPr>
         <w:drawing>
           <wp:inline distT="0" distB="0" distL="0" distR="0" wp14:anchorId="1CB2909F" wp14:editId="037FF6AC">
@@ -328,8 +484,9 @@
         <w:rPr>
           <w:rFonts w:ascii="Arial" w:hAnsi="Arial" w:cs="Arial"/>
           <w:noProof/>
-          <w:lang/>
-        </w:rPr>
+          <w:lang w:eastAsia="en-PK"/>
+        </w:rPr>
+        <w:lastRenderedPageBreak/>
         <w:drawing>
           <wp:inline distT="0" distB="0" distL="0" distR="0" wp14:anchorId="11C96BA6" wp14:editId="23A60532">
             <wp:extent cx="5943600" cy="3306445"/>
@@ -404,7 +561,6 @@
           <w:rFonts w:ascii="Arial" w:hAnsi="Arial" w:cs="Arial"/>
           <w:lang w:val="en-US"/>
         </w:rPr>
-        <w:lastRenderedPageBreak/>
         <w:t xml:space="preserve">Click  </w:t>
       </w:r>
       <w:r>
@@ -427,7 +583,7 @@
         <w:rPr>
           <w:rFonts w:ascii="Arial" w:hAnsi="Arial" w:cs="Arial"/>
           <w:noProof/>
-          <w:lang/>
+          <w:lang w:eastAsia="en-PK"/>
         </w:rPr>
         <w:drawing>
           <wp:inline distT="0" distB="0" distL="0" distR="0" wp14:anchorId="350AD709" wp14:editId="79F9ADA0">
@@ -470,10 +626,34 @@
       <w:pPr>
         <w:rPr>
           <w:rFonts w:ascii="Arial" w:hAnsi="Arial" w:cs="Arial"/>
-          <w:b/>
-          <w:lang w:val="en-US"/>
-        </w:rPr>
-      </w:pPr>
+          <w:lang w:val="en-US"/>
+        </w:rPr>
+      </w:pPr>
+    </w:p>
+    <w:p>
+      <w:pPr>
+        <w:rPr>
+          <w:rFonts w:ascii="Arial" w:hAnsi="Arial" w:cs="Arial"/>
+          <w:b/>
+          <w:lang w:val="en-US"/>
+        </w:rPr>
+      </w:pPr>
+      <w:r>
+        <w:rPr>
+          <w:rFonts w:ascii="Arial" w:hAnsi="Arial" w:cs="Arial"/>
+          <w:color w:val="FF0000"/>
+          <w:lang w:val="en-US"/>
+        </w:rPr>
+        <w:lastRenderedPageBreak/>
+        <w:t xml:space="preserve">Important: </w:t>
+      </w:r>
+      <w:r>
+        <w:rPr>
+          <w:rFonts w:ascii="Arial" w:hAnsi="Arial" w:cs="Arial"/>
+          <w:lang w:val="en-US"/>
+        </w:rPr>
+        <w:t xml:space="preserve">Uncheck first two checkboxes and </w:t>
+      </w:r>
       <w:r>
         <w:rPr>
           <w:rFonts w:ascii="Arial" w:hAnsi="Arial" w:cs="Arial"/>
@@ -494,20 +674,30 @@
       <w:pPr>
         <w:rPr>
           <w:rFonts w:ascii="Arial" w:hAnsi="Arial" w:cs="Arial"/>
-          <w:lang w:val="en-US"/>
-        </w:rPr>
-      </w:pPr>
-      <w:r>
-        <w:rPr>
-          <w:rFonts w:ascii="Arial" w:hAnsi="Arial" w:cs="Arial"/>
-          <w:noProof/>
-          <w:lang/>
+          <w:b/>
+          <w:lang w:val="en-US"/>
+        </w:rPr>
+      </w:pPr>
+    </w:p>
+    <w:p>
+      <w:pPr>
+        <w:rPr>
+          <w:rFonts w:ascii="Arial" w:hAnsi="Arial" w:cs="Arial"/>
+          <w:b/>
+          <w:lang w:val="en-US"/>
+        </w:rPr>
+      </w:pPr>
+      <w:r>
+        <w:rPr>
+          <w:rFonts w:ascii="Arial" w:hAnsi="Arial" w:cs="Arial"/>
+          <w:b/>
+          <w:lang w:val="en-US"/>
         </w:rPr>
         <w:drawing>
-          <wp:inline distT="0" distB="0" distL="0" distR="0" wp14:anchorId="3F04B3E5" wp14:editId="2C2C671D">
-            <wp:extent cx="5143500" cy="4040615"/>
+          <wp:inline distT="0" distB="0" distL="0" distR="0" wp14:anchorId="3BC43828" wp14:editId="73F2B064">
+            <wp:extent cx="4556760" cy="3565652"/>
             <wp:effectExtent l="0" t="0" r="0" b="0"/>
-            <wp:docPr id="4" name="Picture 4"/>
+            <wp:docPr id="19" name="Picture 19"/>
             <wp:cNvGraphicFramePr>
               <a:graphicFrameLocks xmlns:a="http://schemas.openxmlformats.org/drawingml/2006/main" noChangeAspect="1"/>
             </wp:cNvGraphicFramePr>
@@ -527,7 +717,7 @@
                   <pic:spPr>
                     <a:xfrm>
                       <a:off x="0" y="0"/>
-                      <a:ext cx="5145173" cy="4041929"/>
+                      <a:ext cx="4566726" cy="3573450"/>
                     </a:xfrm>
                     <a:prstGeom prst="rect">
                       <a:avLst/>
@@ -547,17 +737,24 @@
           <w:lang w:val="en-US"/>
         </w:rPr>
       </w:pPr>
+    </w:p>
+    <w:p>
+      <w:pPr>
+        <w:rPr>
+          <w:rFonts w:ascii="Arial" w:hAnsi="Arial" w:cs="Arial"/>
+          <w:lang w:val="en-US"/>
+        </w:rPr>
+      </w:pPr>
       <w:r>
         <w:rPr>
           <w:rFonts w:ascii="Arial" w:hAnsi="Arial" w:cs="Arial"/>
           <w:noProof/>
-          <w:lang/>
-        </w:rPr>
-        <w:lastRenderedPageBreak/>
+          <w:lang w:eastAsia="en-PK"/>
+        </w:rPr>
         <w:drawing>
           <wp:inline distT="0" distB="0" distL="0" distR="0" wp14:anchorId="765749C1" wp14:editId="7CB4CC8C">
-            <wp:extent cx="4770120" cy="3784499"/>
-            <wp:effectExtent l="0" t="0" r="0" b="6985"/>
+            <wp:extent cx="4541520" cy="3603134"/>
+            <wp:effectExtent l="0" t="0" r="0" b="0"/>
             <wp:docPr id="5" name="Picture 5"/>
             <wp:cNvGraphicFramePr>
               <a:graphicFrameLocks xmlns:a="http://schemas.openxmlformats.org/drawingml/2006/main" noChangeAspect="1"/>
@@ -578,7 +775,7 @@
                   <pic:spPr>
                     <a:xfrm>
                       <a:off x="0" y="0"/>
-                      <a:ext cx="4786529" cy="3797518"/>
+                      <a:ext cx="4576546" cy="3630923"/>
                     </a:xfrm>
                     <a:prstGeom prst="rect">
                       <a:avLst/>
@@ -604,7 +801,60 @@
           <w:rFonts w:ascii="Arial" w:hAnsi="Arial" w:cs="Arial"/>
           <w:lang w:val="en-US"/>
         </w:rPr>
-        <w:t xml:space="preserve">Enter password: </w:t>
+        <w:lastRenderedPageBreak/>
+        <w:t xml:space="preserve">Enter </w:t>
+      </w:r>
+      <w:r>
+        <w:rPr>
+          <w:rFonts w:ascii="Arial" w:hAnsi="Arial" w:cs="Arial"/>
+          <w:lang w:val="en-US"/>
+        </w:rPr>
+        <w:t>U</w:t>
+      </w:r>
+      <w:r>
+        <w:rPr>
+          <w:rFonts w:ascii="Arial" w:hAnsi="Arial" w:cs="Arial"/>
+          <w:lang w:val="en-US"/>
+        </w:rPr>
+        <w:t>sername</w:t>
+      </w:r>
+      <w:r>
+        <w:rPr>
+          <w:rFonts w:ascii="Arial" w:hAnsi="Arial" w:cs="Arial"/>
+          <w:lang w:val="en-US"/>
+        </w:rPr>
+        <w:t xml:space="preserve">: </w:t>
+      </w:r>
+      <w:r>
+        <w:rPr>
+          <w:rFonts w:ascii="Arial" w:hAnsi="Arial" w:cs="Arial"/>
+          <w:b/>
+          <w:lang w:val="en-US"/>
+        </w:rPr>
+        <w:t>weblogic</w:t>
+      </w:r>
+    </w:p>
+    <w:p>
+      <w:pPr>
+        <w:rPr>
+          <w:rFonts w:ascii="Arial" w:hAnsi="Arial" w:cs="Arial"/>
+          <w:b/>
+          <w:lang w:val="en-US"/>
+        </w:rPr>
+      </w:pPr>
+      <w:r>
+        <w:rPr>
+          <w:rFonts w:ascii="Arial" w:hAnsi="Arial" w:cs="Arial"/>
+          <w:lang w:val="en-US"/>
+        </w:rPr>
+        <w:t>Enter P</w:t>
+      </w:r>
+      <w:r>
+        <w:rPr>
+          <w:rFonts w:ascii="Arial" w:hAnsi="Arial" w:cs="Arial"/>
+          <w:lang w:val="en-US"/>
+        </w:rPr>
+        <w:t xml:space="preserve">assword: </w:t>
       </w:r>
       <w:r>
         <w:rPr>
@@ -619,6 +869,15 @@
       <w:pPr>
         <w:rPr>
           <w:rFonts w:ascii="Arial" w:hAnsi="Arial" w:cs="Arial"/>
+          <w:b/>
+          <w:lang w:val="en-US"/>
+        </w:rPr>
+      </w:pPr>
+    </w:p>
+    <w:p>
+      <w:pPr>
+        <w:rPr>
+          <w:rFonts w:ascii="Arial" w:hAnsi="Arial" w:cs="Arial"/>
           <w:lang w:val="en-US"/>
         </w:rPr>
       </w:pPr>
@@ -626,12 +885,12 @@
         <w:rPr>
           <w:rFonts w:ascii="Arial" w:hAnsi="Arial" w:cs="Arial"/>
           <w:noProof/>
-          <w:lang/>
+          <w:lang w:eastAsia="en-PK"/>
         </w:rPr>
         <w:drawing>
           <wp:inline distT="0" distB="0" distL="0" distR="0" wp14:anchorId="57FDFFE0" wp14:editId="03311A54">
-            <wp:extent cx="4846320" cy="3835116"/>
-            <wp:effectExtent l="0" t="0" r="0" b="0"/>
+            <wp:extent cx="5440680" cy="4305459"/>
+            <wp:effectExtent l="0" t="0" r="7620" b="0"/>
             <wp:docPr id="6" name="Picture 6"/>
             <wp:cNvGraphicFramePr>
               <a:graphicFrameLocks xmlns:a="http://schemas.openxmlformats.org/drawingml/2006/main" noChangeAspect="1"/>
@@ -652,7 +911,7 @@
                   <pic:spPr>
                     <a:xfrm>
                       <a:off x="0" y="0"/>
-                      <a:ext cx="4869770" cy="3853673"/>
+                      <a:ext cx="5477872" cy="4334891"/>
                     </a:xfrm>
                     <a:prstGeom prst="rect">
                       <a:avLst/>
@@ -681,6 +940,24 @@
           <w:lang w:val="en-US"/>
         </w:rPr>
       </w:pPr>
+    </w:p>
+    <w:p>
+      <w:pPr>
+        <w:rPr>
+          <w:rFonts w:ascii="Arial" w:hAnsi="Arial" w:cs="Arial"/>
+          <w:b/>
+          <w:lang w:val="en-US"/>
+        </w:rPr>
+      </w:pPr>
+    </w:p>
+    <w:p>
+      <w:pPr>
+        <w:rPr>
+          <w:rFonts w:ascii="Arial" w:hAnsi="Arial" w:cs="Arial"/>
+          <w:b/>
+          <w:lang w:val="en-US"/>
+        </w:rPr>
+      </w:pPr>
       <w:r>
         <w:rPr>
           <w:rFonts w:ascii="Arial" w:hAnsi="Arial" w:cs="Arial"/>
@@ -702,38 +979,80 @@
       <w:pPr>
         <w:rPr>
           <w:rFonts w:ascii="Arial" w:hAnsi="Arial" w:cs="Arial"/>
-          <w:lang w:val="en-US"/>
-        </w:rPr>
-      </w:pPr>
-      <w:r>
-        <w:rPr>
-          <w:rFonts w:ascii="Arial" w:hAnsi="Arial" w:cs="Arial"/>
-          <w:lang w:val="en-US"/>
-        </w:rPr>
-        <w:t xml:space="preserve">Schema Prefix: </w:t>
-      </w:r>
-      <w:r>
-        <w:rPr>
-          <w:rFonts w:ascii="Arial" w:hAnsi="Arial" w:cs="Arial"/>
-          <w:b/>
-          <w:lang w:val="en-US"/>
-        </w:rPr>
-        <w:t>bischema</w:t>
-      </w:r>
-    </w:p>
-    <w:p>
-      <w:pPr>
-        <w:rPr>
-          <w:rFonts w:ascii="Arial" w:hAnsi="Arial" w:cs="Arial"/>
-          <w:lang w:val="en-US"/>
-        </w:rPr>
-      </w:pPr>
-      <w:r>
-        <w:rPr>
-          <w:rFonts w:ascii="Arial" w:hAnsi="Arial" w:cs="Arial"/>
-          <w:lang w:val="en-US"/>
-        </w:rPr>
-        <w:t xml:space="preserve">Schema password: </w:t>
+          <w:b/>
+          <w:lang w:val="en-US"/>
+        </w:rPr>
+      </w:pPr>
+      <w:r>
+        <w:rPr>
+          <w:rFonts w:ascii="Arial" w:hAnsi="Arial" w:cs="Arial"/>
+          <w:lang w:val="en-US"/>
+        </w:rPr>
+        <w:t>Simple string connect: hostname:port:servicename i.e.</w:t>
+      </w:r>
+      <w:r>
+        <w:rPr>
+          <w:rFonts w:ascii="Arial" w:hAnsi="Arial" w:cs="Arial"/>
+          <w:b/>
+          <w:lang w:val="en-US"/>
+        </w:rPr>
+        <w:t xml:space="preserve"> localhost:1521:</w:t>
+      </w:r>
+      <w:r>
+        <w:rPr>
+          <w:rFonts w:ascii="Arial" w:hAnsi="Arial" w:cs="Arial"/>
+          <w:b/>
+          <w:lang w:val="en-US"/>
+        </w:rPr>
+        <w:t>orclpdb</w:t>
+      </w:r>
+    </w:p>
+    <w:p>
+      <w:pPr>
+        <w:rPr>
+          <w:rFonts w:ascii="Arial" w:hAnsi="Arial" w:cs="Arial"/>
+          <w:b/>
+          <w:lang w:val="en-US"/>
+        </w:rPr>
+      </w:pPr>
+      <w:r>
+        <w:rPr>
+          <w:rFonts w:ascii="Arial" w:hAnsi="Arial" w:cs="Arial"/>
+          <w:lang w:val="en-US"/>
+        </w:rPr>
+        <w:t xml:space="preserve">Prefix: </w:t>
+      </w:r>
+      <w:r>
+        <w:rPr>
+          <w:rFonts w:ascii="Arial" w:hAnsi="Arial" w:cs="Arial"/>
+          <w:b/>
+          <w:lang w:val="en-US"/>
+        </w:rPr>
+        <w:t>DEV</w:t>
+      </w:r>
+    </w:p>
+    <w:p>
+      <w:pPr>
+        <w:rPr>
+          <w:rFonts w:ascii="Arial" w:hAnsi="Arial" w:cs="Arial"/>
+          <w:b/>
+          <w:lang w:val="en-US"/>
+        </w:rPr>
+      </w:pPr>
+      <w:r>
+        <w:rPr>
+          <w:rFonts w:ascii="Arial" w:hAnsi="Arial" w:cs="Arial"/>
+          <w:lang w:val="en-US"/>
+        </w:rPr>
+        <w:t>Password:</w:t>
+      </w:r>
+      <w:r>
+        <w:rPr>
+          <w:rFonts w:ascii="Arial" w:hAnsi="Arial" w:cs="Arial"/>
+          <w:b/>
+          <w:lang w:val="en-US"/>
+        </w:rPr>
+        <w:t xml:space="preserve"> </w:t>
       </w:r>
       <w:r>
         <w:rPr>
@@ -748,152 +1067,20 @@
       <w:pPr>
         <w:rPr>
           <w:rFonts w:ascii="Arial" w:hAnsi="Arial" w:cs="Arial"/>
-          <w:b/>
-          <w:lang w:val="en-US"/>
-        </w:rPr>
-      </w:pPr>
-      <w:r>
-        <w:rPr>
-          <w:rFonts w:ascii="Arial" w:hAnsi="Arial" w:cs="Arial"/>
-          <w:lang w:val="en-US"/>
-        </w:rPr>
-        <w:t xml:space="preserve">Confirm Schema </w:t>
-      </w:r>
-      <w:r>
-        <w:rPr>
-          <w:rFonts w:ascii="Arial" w:hAnsi="Arial" w:cs="Arial"/>
-          <w:lang w:val="en-US"/>
-        </w:rPr>
-        <w:t xml:space="preserve">password: </w:t>
-      </w:r>
-      <w:r>
-        <w:rPr>
-          <w:rFonts w:ascii="Arial" w:hAnsi="Arial" w:cs="Arial"/>
-          <w:b/>
-          <w:lang w:val="en-US"/>
-        </w:rPr>
-        <w:t>fenago</w:t>
-      </w:r>
-    </w:p>
-    <w:p>
-      <w:pPr>
-        <w:rPr>
-          <w:rFonts w:ascii="Arial" w:hAnsi="Arial" w:cs="Arial"/>
-          <w:lang w:val="en-US"/>
-        </w:rPr>
-      </w:pPr>
-      <w:r>
-        <w:rPr>
-          <w:rFonts w:ascii="Arial" w:hAnsi="Arial" w:cs="Arial"/>
-          <w:lang w:val="en-US"/>
-        </w:rPr>
-        <w:t xml:space="preserve">Database type: </w:t>
-      </w:r>
-      <w:r>
-        <w:rPr>
-          <w:rFonts w:ascii="Arial" w:hAnsi="Arial" w:cs="Arial"/>
-          <w:b/>
-          <w:lang w:val="en-US"/>
-        </w:rPr>
-        <w:t>Oracle Database</w:t>
-      </w:r>
-    </w:p>
-    <w:p>
-      <w:pPr>
-        <w:rPr>
-          <w:rFonts w:ascii="Arial" w:hAnsi="Arial" w:cs="Arial"/>
-          <w:lang w:val="en-US"/>
-        </w:rPr>
-      </w:pPr>
-      <w:r>
-        <w:rPr>
-          <w:rFonts w:ascii="Arial" w:hAnsi="Arial" w:cs="Arial"/>
-          <w:lang w:val="en-US"/>
-        </w:rPr>
-        <w:t xml:space="preserve">Username: </w:t>
-      </w:r>
-      <w:r>
-        <w:rPr>
-          <w:rFonts w:ascii="Arial" w:hAnsi="Arial" w:cs="Arial"/>
-          <w:b/>
-          <w:lang w:val="en-US"/>
-        </w:rPr>
-        <w:t>sys</w:t>
-      </w:r>
-    </w:p>
-    <w:p>
-      <w:pPr>
-        <w:rPr>
-          <w:rFonts w:ascii="Arial" w:hAnsi="Arial" w:cs="Arial"/>
-          <w:lang w:val="en-US"/>
-        </w:rPr>
-      </w:pPr>
-      <w:r>
-        <w:rPr>
-          <w:rFonts w:ascii="Arial" w:hAnsi="Arial" w:cs="Arial"/>
-          <w:lang w:val="en-US"/>
-        </w:rPr>
-        <w:t xml:space="preserve">password: </w:t>
-      </w:r>
-      <w:r>
-        <w:rPr>
-          <w:rFonts w:ascii="Arial" w:hAnsi="Arial" w:cs="Arial"/>
-          <w:b/>
-          <w:lang w:val="en-US"/>
-        </w:rPr>
-        <w:t>fenago</w:t>
-      </w:r>
-    </w:p>
-    <w:p>
-      <w:pPr>
-        <w:rPr>
-          <w:rFonts w:ascii="Arial" w:hAnsi="Arial" w:cs="Arial"/>
-          <w:b/>
-          <w:lang w:val="en-US"/>
-        </w:rPr>
-      </w:pPr>
-      <w:r>
-        <w:rPr>
-          <w:rFonts w:ascii="Arial" w:hAnsi="Arial" w:cs="Arial"/>
-          <w:lang w:val="en-US"/>
-        </w:rPr>
-        <w:t xml:space="preserve">Simple connection string: </w:t>
-      </w:r>
-      <w:r>
-        <w:rPr>
-          <w:rFonts w:ascii="Arial" w:hAnsi="Arial" w:cs="Arial"/>
-          <w:b/>
-          <w:lang w:val="en-US"/>
-        </w:rPr>
-        <w:t>localhost:1521:fenago</w:t>
-      </w:r>
-    </w:p>
-    <w:p>
-      <w:pPr>
-        <w:rPr>
-          <w:rFonts w:ascii="Arial" w:hAnsi="Arial" w:cs="Arial"/>
-          <w:lang w:val="en-US"/>
-        </w:rPr>
-      </w:pPr>
-    </w:p>
-    <w:p>
-      <w:pPr>
-        <w:rPr>
-          <w:rFonts w:ascii="Arial" w:hAnsi="Arial" w:cs="Arial"/>
-          <w:lang w:val="en-US"/>
-        </w:rPr>
-      </w:pPr>
-      <w:r>
-        <w:rPr>
-          <w:rFonts w:ascii="Arial" w:hAnsi="Arial" w:cs="Arial"/>
-          <w:noProof/>
-          <w:lang/>
-        </w:rPr>
+          <w:lang w:val="en-US"/>
+        </w:rPr>
+      </w:pPr>
+      <w:r>
+        <w:rPr>
+          <w:rFonts w:ascii="Arial" w:hAnsi="Arial" w:cs="Arial"/>
+          <w:lang w:val="en-US"/>
+        </w:rPr>
+        <w:lastRenderedPageBreak/>
         <w:drawing>
-          <wp:inline distT="0" distB="0" distL="0" distR="0" wp14:anchorId="0A108626" wp14:editId="7AD24F1E">
-            <wp:extent cx="5943600" cy="4694555"/>
+          <wp:inline distT="0" distB="0" distL="0" distR="0" wp14:anchorId="2570E1DA" wp14:editId="4E637121">
+            <wp:extent cx="5356860" cy="3167758"/>
             <wp:effectExtent l="0" t="0" r="0" b="0"/>
-            <wp:docPr id="7" name="Picture 7"/>
+            <wp:docPr id="20" name="Picture 20"/>
             <wp:cNvGraphicFramePr>
               <a:graphicFrameLocks xmlns:a="http://schemas.openxmlformats.org/drawingml/2006/main" noChangeAspect="1"/>
             </wp:cNvGraphicFramePr>
@@ -913,7 +1100,7 @@
                   <pic:spPr>
                     <a:xfrm>
                       <a:off x="0" y="0"/>
-                      <a:ext cx="5943600" cy="4694555"/>
+                      <a:ext cx="5365959" cy="3173139"/>
                     </a:xfrm>
                     <a:prstGeom prst="rect">
                       <a:avLst/>
@@ -933,6 +1120,14 @@
           <w:lang w:val="en-US"/>
         </w:rPr>
       </w:pPr>
+    </w:p>
+    <w:p>
+      <w:pPr>
+        <w:rPr>
+          <w:rFonts w:ascii="Arial" w:hAnsi="Arial" w:cs="Arial"/>
+          <w:lang w:val="en-US"/>
+        </w:rPr>
+      </w:pPr>
       <w:r>
         <w:rPr>
           <w:rFonts w:ascii="Arial" w:hAnsi="Arial" w:cs="Arial"/>
@@ -968,13 +1163,12 @@
         <w:rPr>
           <w:rFonts w:ascii="Arial" w:hAnsi="Arial" w:cs="Arial"/>
           <w:noProof/>
-          <w:lang/>
-        </w:rPr>
-        <w:lastRenderedPageBreak/>
+          <w:lang w:eastAsia="en-PK"/>
+        </w:rPr>
         <w:drawing>
           <wp:inline distT="0" distB="0" distL="0" distR="0" wp14:anchorId="7FA359CD" wp14:editId="7581D747">
-            <wp:extent cx="4907280" cy="3848755"/>
-            <wp:effectExtent l="0" t="0" r="7620" b="0"/>
+            <wp:extent cx="5217348" cy="4091940"/>
+            <wp:effectExtent l="0" t="0" r="2540" b="3810"/>
             <wp:docPr id="10" name="Picture 10"/>
             <wp:cNvGraphicFramePr>
               <a:graphicFrameLocks xmlns:a="http://schemas.openxmlformats.org/drawingml/2006/main" noChangeAspect="1"/>
@@ -995,7 +1189,7 @@
                   <pic:spPr>
                     <a:xfrm>
                       <a:off x="0" y="0"/>
-                      <a:ext cx="4919801" cy="3858575"/>
+                      <a:ext cx="5256597" cy="4122723"/>
                     </a:xfrm>
                     <a:prstGeom prst="rect">
                       <a:avLst/>
@@ -1027,12 +1221,12 @@
         <w:rPr>
           <w:rFonts w:ascii="Arial" w:hAnsi="Arial" w:cs="Arial"/>
           <w:noProof/>
-          <w:lang/>
+          <w:lang w:eastAsia="en-PK"/>
         </w:rPr>
         <w:drawing>
           <wp:inline distT="0" distB="0" distL="0" distR="0" wp14:anchorId="00D0F6D4" wp14:editId="07A86C05">
-            <wp:extent cx="4914900" cy="3867858"/>
-            <wp:effectExtent l="0" t="0" r="0" b="0"/>
+            <wp:extent cx="4739640" cy="3729935"/>
+            <wp:effectExtent l="0" t="0" r="3810" b="4445"/>
             <wp:docPr id="11" name="Picture 11"/>
             <wp:cNvGraphicFramePr>
               <a:graphicFrameLocks xmlns:a="http://schemas.openxmlformats.org/drawingml/2006/main" noChangeAspect="1"/>
@@ -1053,7 +1247,7 @@
                   <pic:spPr>
                     <a:xfrm>
                       <a:off x="0" y="0"/>
-                      <a:ext cx="4929747" cy="3879542"/>
+                      <a:ext cx="4756268" cy="3743021"/>
                     </a:xfrm>
                     <a:prstGeom prst="rect">
                       <a:avLst/>
@@ -1073,14 +1267,6 @@
           <w:lang w:val="en-US"/>
         </w:rPr>
       </w:pPr>
-    </w:p>
-    <w:p>
-      <w:pPr>
-        <w:rPr>
-          <w:rFonts w:ascii="Arial" w:hAnsi="Arial" w:cs="Arial"/>
-          <w:lang w:val="en-US"/>
-        </w:rPr>
-      </w:pPr>
       <w:r>
         <w:rPr>
           <w:rFonts w:ascii="Arial" w:hAnsi="Arial" w:cs="Arial"/>
@@ -1115,12 +1301,12 @@
         <w:rPr>
           <w:rFonts w:ascii="Arial" w:hAnsi="Arial" w:cs="Arial"/>
           <w:noProof/>
-          <w:lang/>
+          <w:lang w:eastAsia="en-PK"/>
         </w:rPr>
         <w:drawing>
           <wp:inline distT="0" distB="0" distL="0" distR="0" wp14:anchorId="496095ED" wp14:editId="301AED68">
-            <wp:extent cx="5943600" cy="4740910"/>
-            <wp:effectExtent l="0" t="0" r="0" b="2540"/>
+            <wp:extent cx="4709160" cy="3756259"/>
+            <wp:effectExtent l="0" t="0" r="0" b="0"/>
             <wp:docPr id="12" name="Picture 12"/>
             <wp:cNvGraphicFramePr>
               <a:graphicFrameLocks xmlns:a="http://schemas.openxmlformats.org/drawingml/2006/main" noChangeAspect="1"/>
@@ -1141,7 +1327,7 @@
                   <pic:spPr>
                     <a:xfrm>
                       <a:off x="0" y="0"/>
-                      <a:ext cx="5943600" cy="4740910"/>
+                      <a:ext cx="4715207" cy="3761082"/>
                     </a:xfrm>
                     <a:prstGeom prst="rect">
                       <a:avLst/>
@@ -1173,13 +1359,12 @@
         <w:rPr>
           <w:rFonts w:ascii="Arial" w:hAnsi="Arial" w:cs="Arial"/>
           <w:noProof/>
-          <w:lang/>
-        </w:rPr>
-        <w:lastRenderedPageBreak/>
+          <w:lang w:eastAsia="en-PK"/>
+        </w:rPr>
         <w:drawing>
           <wp:inline distT="0" distB="0" distL="0" distR="0" wp14:anchorId="4DEE48BB" wp14:editId="2C280C0E">
-            <wp:extent cx="4625788" cy="3581526"/>
-            <wp:effectExtent l="0" t="0" r="3810" b="0"/>
+            <wp:extent cx="4411980" cy="3415985"/>
+            <wp:effectExtent l="0" t="0" r="7620" b="0"/>
             <wp:docPr id="13" name="Picture 13"/>
             <wp:cNvGraphicFramePr>
               <a:graphicFrameLocks xmlns:a="http://schemas.openxmlformats.org/drawingml/2006/main" noChangeAspect="1"/>
@@ -1200,7 +1385,7 @@
                   <pic:spPr>
                     <a:xfrm>
                       <a:off x="0" y="0"/>
-                      <a:ext cx="4638082" cy="3591045"/>
+                      <a:ext cx="4425935" cy="3426790"/>
                     </a:xfrm>
                     <a:prstGeom prst="rect">
                       <a:avLst/>
@@ -1262,12 +1447,12 @@
         <w:rPr>
           <w:rFonts w:ascii="Arial" w:hAnsi="Arial" w:cs="Arial"/>
           <w:noProof/>
-          <w:lang/>
+          <w:lang w:eastAsia="en-PK"/>
         </w:rPr>
         <w:drawing>
           <wp:inline distT="0" distB="0" distL="0" distR="0" wp14:anchorId="2757C0D0" wp14:editId="283F3AE4">
-            <wp:extent cx="4702629" cy="3722412"/>
-            <wp:effectExtent l="0" t="0" r="3175" b="0"/>
+            <wp:extent cx="4511040" cy="3570758"/>
+            <wp:effectExtent l="0" t="0" r="3810" b="0"/>
             <wp:docPr id="14" name="Picture 14"/>
             <wp:cNvGraphicFramePr>
               <a:graphicFrameLocks xmlns:a="http://schemas.openxmlformats.org/drawingml/2006/main" noChangeAspect="1"/>
@@ -1288,7 +1473,7 @@
                   <pic:spPr>
                     <a:xfrm>
                       <a:off x="0" y="0"/>
-                      <a:ext cx="4717279" cy="3734009"/>
+                      <a:ext cx="4528902" cy="3584897"/>
                     </a:xfrm>
                     <a:prstGeom prst="rect">
                       <a:avLst/>
@@ -1313,37 +1498,44 @@
           <w:rFonts w:ascii="Arial" w:hAnsi="Arial" w:cs="Arial"/>
           <w:lang w:val="en-US"/>
         </w:rPr>
+        <w:t>It will take around 20</w:t>
+      </w:r>
+      <w:r>
+        <w:rPr>
+          <w:rFonts w:ascii="Arial" w:hAnsi="Arial" w:cs="Arial"/>
+          <w:lang w:val="en-US"/>
+        </w:rPr>
+        <w:t>-3</w:t>
+      </w:r>
+      <w:r>
+        <w:rPr>
+          <w:rFonts w:ascii="Arial" w:hAnsi="Arial" w:cs="Arial"/>
+          <w:lang w:val="en-US"/>
+        </w:rPr>
+        <w:t>5</w:t>
+      </w:r>
+      <w:r>
+        <w:rPr>
+          <w:rFonts w:ascii="Arial" w:hAnsi="Arial" w:cs="Arial"/>
+          <w:lang w:val="en-US"/>
+        </w:rPr>
+        <w:t xml:space="preserve"> minutes to complete setup</w:t>
+      </w:r>
+    </w:p>
+    <w:p>
+      <w:pPr>
+        <w:rPr>
+          <w:rFonts w:ascii="Arial" w:hAnsi="Arial" w:cs="Arial"/>
+          <w:lang w:val="en-US"/>
+        </w:rPr>
+      </w:pPr>
+      <w:r>
+        <w:rPr>
+          <w:rFonts w:ascii="Arial" w:hAnsi="Arial" w:cs="Arial"/>
+          <w:noProof/>
+          <w:lang w:eastAsia="en-PK"/>
+        </w:rPr>
         <w:lastRenderedPageBreak/>
-        <w:t>It will take around 3</w:t>
-      </w:r>
-      <w:r>
-        <w:rPr>
-          <w:rFonts w:ascii="Arial" w:hAnsi="Arial" w:cs="Arial"/>
-          <w:lang w:val="en-US"/>
-        </w:rPr>
-        <w:t>0-45</w:t>
-      </w:r>
-      <w:r>
-        <w:rPr>
-          <w:rFonts w:ascii="Arial" w:hAnsi="Arial" w:cs="Arial"/>
-          <w:lang w:val="en-US"/>
-        </w:rPr>
-        <w:t xml:space="preserve"> minutes to complete setup</w:t>
-      </w:r>
-    </w:p>
-    <w:p>
-      <w:pPr>
-        <w:rPr>
-          <w:rFonts w:ascii="Arial" w:hAnsi="Arial" w:cs="Arial"/>
-          <w:lang w:val="en-US"/>
-        </w:rPr>
-      </w:pPr>
-      <w:r>
-        <w:rPr>
-          <w:rFonts w:ascii="Arial" w:hAnsi="Arial" w:cs="Arial"/>
-          <w:noProof/>
-          <w:lang/>
-        </w:rPr>
         <w:drawing>
           <wp:inline distT="0" distB="0" distL="0" distR="0" wp14:anchorId="1BFEC0B7" wp14:editId="7288B402">
             <wp:extent cx="4738688" cy="3730704"/>
@@ -1391,7 +1583,7 @@
       <w:r>
         <w:rPr>
           <w:noProof/>
-          <w:lang/>
+          <w:lang w:eastAsia="en-PK"/>
         </w:rPr>
         <w:drawing>
           <wp:inline distT="0" distB="0" distL="0" distR="0" wp14:anchorId="5735887A" wp14:editId="7A1755FE">
@@ -1485,7 +1677,7 @@
       <w:r>
         <w:rPr>
           <w:noProof/>
-          <w:lang/>
+          <w:lang w:eastAsia="en-PK"/>
         </w:rPr>
         <w:drawing>
           <wp:inline distT="0" distB="0" distL="0" distR="0" wp14:anchorId="522FD19E" wp14:editId="63D7B6CE">
@@ -1542,7 +1734,7 @@
       <w:r>
         <w:rPr>
           <w:noProof/>
-          <w:lang/>
+          <w:lang w:eastAsia="en-PK"/>
         </w:rPr>
         <w:drawing>
           <wp:inline distT="0" distB="0" distL="0" distR="0" wp14:anchorId="556792A3" wp14:editId="0CED0A4D">
@@ -1612,8 +1804,6 @@
         </w:rPr>
         <w:t>P</w:t>
       </w:r>
-      <w:bookmarkStart w:id="0" w:name="_GoBack"/>
-      <w:bookmarkEnd w:id="0"/>
       <w:r>
         <w:rPr>
           <w:rFonts w:ascii="Arial" w:hAnsi="Arial" w:cs="Arial"/>
@@ -1682,14 +1872,7 @@
           <w:rFonts w:ascii="Arial" w:hAnsi="Arial" w:cs="Arial"/>
           <w:lang w:val="en-US"/>
         </w:rPr>
-        <w:t>Password</w:t>
-      </w:r>
-      <w:r>
-        <w:rPr>
-          <w:rFonts w:ascii="Arial" w:hAnsi="Arial" w:cs="Arial"/>
-          <w:lang w:val="en-US"/>
-        </w:rPr>
-        <w:t xml:space="preserve">: </w:t>
+        <w:t xml:space="preserve">Password: </w:t>
       </w:r>
       <w:r>
         <w:rPr>
@@ -1718,7 +1901,7 @@
       <w:r>
         <w:rPr>
           <w:noProof/>
-          <w:lang/>
+          <w:lang w:eastAsia="en-PK"/>
         </w:rPr>
         <w:drawing>
           <wp:inline distT="0" distB="0" distL="0" distR="0" wp14:anchorId="375FB164" wp14:editId="55A9EE82">
@@ -1767,7 +1950,7 @@
       <w:r>
         <w:rPr>
           <w:noProof/>
-          <w:lang/>
+          <w:lang w:eastAsia="en-PK"/>
         </w:rPr>
         <w:drawing>
           <wp:inline distT="0" distB="0" distL="0" distR="0" wp14:anchorId="709AAAF6" wp14:editId="1F0568DD">
@@ -1826,7 +2009,16 @@
           <w:rFonts w:ascii="Arial" w:hAnsi="Arial" w:cs="Arial"/>
           <w:lang w:val="en-US"/>
         </w:rPr>
-        <w:t>Setup completed!</w:t>
+        <w:t>Setup complete</w:t>
+      </w:r>
+      <w:bookmarkStart w:id="0" w:name="_GoBack"/>
+      <w:bookmarkEnd w:id="0"/>
+      <w:r>
+        <w:rPr>
+          <w:rFonts w:ascii="Arial" w:hAnsi="Arial" w:cs="Arial"/>
+          <w:lang w:val="en-US"/>
+        </w:rPr>
+        <w:t>d!</w:t>
       </w:r>
     </w:p>
     <w:p>
@@ -1968,7 +2160,7 @@
         <w:rFonts w:asciiTheme="minorHAnsi" w:eastAsiaTheme="minorHAnsi" w:hAnsiTheme="minorHAnsi" w:cstheme="minorBidi"/>
         <w:sz w:val="22"/>
         <w:szCs w:val="22"/>
-        <w:lang w:eastAsia="en-US" w:bidi="ar-SA"/>
+        <w:lang w:val="en-PK" w:eastAsia="en-US" w:bidi="ar-SA"/>
       </w:rPr>
     </w:rPrDefault>
     <w:pPrDefault>
@@ -2695,7 +2887,7 @@
 </file>
 
 <file path=customXml/itemProps1.xml><?xml version="1.0" encoding="utf-8"?>
-<ds:datastoreItem xmlns:ds="http://schemas.openxmlformats.org/officeDocument/2006/customXml" ds:itemID="{ACD432B8-F2C2-4E57-9606-E25B4065B625}">
+<ds:datastoreItem xmlns:ds="http://schemas.openxmlformats.org/officeDocument/2006/customXml" ds:itemID="{3183F466-10BD-4EDD-9E5E-2E79DBF3471F}">
   <ds:schemaRefs>
     <ds:schemaRef ds:uri="http://schemas.openxmlformats.org/officeDocument/2006/bibliography"/>
   </ds:schemaRefs>

</xml_diff>